<commit_message>
link update in header
</commit_message>
<xml_diff>
--- a/src/assets/resume/resumeGambardella.docx
+++ b/src/assets/resume/resumeGambardella.docx
@@ -60,7 +60,24 @@
           <w:szCs w:val="21"/>
           <w:rtl w:val="0"/>
         </w:rPr>
-        <w:t xml:space="preserve">github.com/ggamb || https://www.linkedin.com/in/ggambardella/</w:t>
+        <w:t xml:space="preserve">github.com/ggamb || </w:t>
+      </w:r>
+      <w:hyperlink r:id="rId7">
+        <w:r>
+          <w:rPr>
+            <w:color w:val="1155cc"/>
+            <w:sz w:val="21"/>
+            <w:szCs w:val="21"/>
+            <w:u w:val="single"/>
+            <w:rtl w:val="0"/>
+          </w:rPr>
+          <w:t xml:space="preserve">https://www.linkedin.com/in/ggambardella/</w:t>
+        </w:r>
+      </w:hyperlink>
+      <w:r>
+        <w:rPr>
+          <w:rtl w:val="0"/>
+        </w:rPr>
       </w:r>
     </w:p>
     <w:p>
@@ -131,7 +148,7 @@
           <w:szCs w:val="21"/>
           <w:rtl w:val="0"/>
         </w:rPr>
-        <w:t xml:space="preserve">Certificate</w:t>
+        <w:t xml:space="preserve">Certification</w:t>
       </w:r>
     </w:p>
     <w:p>
@@ -547,9 +564,9 @@
           <w:szCs w:val="21"/>
           <w:rtl w:val="0"/>
         </w:rPr>
-        <w:t xml:space="preserve">React Portfolio (</w:t>
-      </w:r>
-      <w:hyperlink r:id="rId7">
+        <w:t xml:space="preserve">React Portfolio (Deployed: </w:t>
+      </w:r>
+      <w:hyperlink r:id="rId8">
         <w:r>
           <w:rPr>
             <w:b w:val="1"/>
@@ -559,7 +576,7 @@
             <w:u w:val="single"/>
             <w:rtl w:val="0"/>
           </w:rPr>
-          <w:t xml:space="preserve">https://github.com/ggamb/React-portfolio</w:t>
+          <w:t xml:space="preserve">https://ggamb.github.io/React-portfolio-ggamb/</w:t>
         </w:r>
       </w:hyperlink>
       <w:r>
@@ -609,7 +626,7 @@
           <w:szCs w:val="21"/>
           <w:rtl w:val="0"/>
         </w:rPr>
-        <w:t xml:space="preserve">Developed portfolio using React.js single page app</w:t>
+        <w:t xml:space="preserve">Developed portfolio showcasing full-stack development work using React.js single page app</w:t>
       </w:r>
     </w:p>
     <w:p>
@@ -710,7 +727,7 @@
         </w:rPr>
         <w:t xml:space="preserve">Beer Belly Developers (</w:t>
       </w:r>
-      <w:hyperlink r:id="rId8">
+      <w:hyperlink r:id="rId9">
         <w:r>
           <w:rPr>
             <w:b w:val="1"/>
@@ -2652,7 +2669,7 @@
 
 <file path=customXML/item1.xml><?xml version="1.0" encoding="utf-8"?>
 <go:gDocsCustomXmlDataStorage xmlns:go="http://customooxmlschemas.google.com/" xmlns:r="http://schemas.openxmlformats.org/officeDocument/2006/relationships">
-  <go:docsCustomData xmlns:go="http://customooxmlschemas.google.com/" roundtripDataSignature="AMtx7mhUYYQy3pmkxY7yQ5QHR8qinaIdWw==">AMUW2mWy2uvUhtLyhmqvCgPmBYXhcgYuLnr3pmh6BUgY50zqfETaFfBVdx1gZ/gjn0VUpVdaqmZSBNfqDJ4zl1803CDDAKSeXeaW8XoBTAHWNiBWNhSXAPHl9PgmyDPp900AZSF/269yIfPwetxI52iUdoAx9pZRZm5WYXg8ohEW3ayEthTvmE5q9BYXvlpiAhswi8pB1UaXGxNBvSrdBSO0n1ClZPnLmFtbgqwr7/v254jZt2lrEtc6SE8e047uQMJp8f7dmiTA+xbtuoejoANVP7wPQW6MDRIJNocGUhFJczkWGaZdUgns/qh45D5m9XsbJXfPW7wa</go:docsCustomData>
+  <go:docsCustomData xmlns:go="http://customooxmlschemas.google.com/" roundtripDataSignature="AMtx7mhUYYQy3pmkxY7yQ5QHR8qinaIdWw==">AMUW2mVTLrS8iaSX6+NTg7EEZqatqwVUQ2hHP9zHGQjjpZQSIJN9+jQRm6QTBFP4jrypOZ3q73jFXvhLCQ+1A973MnBc4zb39PZdw0PWcwa7ftUZAf5DCrac9hGtt0Xo9g3yokI2/X12QWmJU3HANrT4NF2C0qsFRimDjmoNlwfN9FdmiY5uCPbhI6zcNXjZhSgUrcgNAUU+MlE7sBEZhWFoUrrkhDmGLzRbU534H+Nvecb/oKarWbJKeYtVgU1xrdrnevvmItkNrsRSSs8ON70SnSKk0zP/As3qEmn6UCs1XJnA4SHo8BYivR5OkMHBjyl/t4k03Uah</go:docsCustomData>
 </go:gDocsCustomXmlDataStorage>
 </file>
 

</xml_diff>

<commit_message>
updated portfolio descriptions and resume
</commit_message>
<xml_diff>
--- a/src/assets/resume/resumeGambardella.docx
+++ b/src/assets/resume/resumeGambardella.docx
@@ -36,32 +36,6 @@
           <w:szCs w:val="21"/>
         </w:rPr>
       </w:pPr>
-      <w:r>
-        <w:rPr>
-          <w:sz w:val="21"/>
-          <w:szCs w:val="21"/>
-          <w:rtl w:val="0"/>
-        </w:rPr>
-        <w:t xml:space="preserve">glenngambardella372@gmail.com</w:t>
-      </w:r>
-    </w:p>
-    <w:p>
-      <w:pPr>
-        <w:spacing w:after="160" w:line="240" w:lineRule="auto"/>
-        <w:jc w:val="center"/>
-        <w:rPr>
-          <w:sz w:val="21"/>
-          <w:szCs w:val="21"/>
-        </w:rPr>
-      </w:pPr>
-      <w:r>
-        <w:rPr>
-          <w:sz w:val="21"/>
-          <w:szCs w:val="21"/>
-          <w:rtl w:val="0"/>
-        </w:rPr>
-        <w:t xml:space="preserve">github.com/ggamb || </w:t>
-      </w:r>
       <w:hyperlink r:id="rId7">
         <w:r>
           <w:rPr>
@@ -71,7 +45,85 @@
             <w:u w:val="single"/>
             <w:rtl w:val="0"/>
           </w:rPr>
-          <w:t xml:space="preserve">https://www.linkedin.com/in/ggambardella/</w:t>
+          <w:t xml:space="preserve">glenngambardella372@gmail.com</w:t>
+        </w:r>
+      </w:hyperlink>
+      <w:r>
+        <w:rPr>
+          <w:sz w:val="21"/>
+          <w:szCs w:val="21"/>
+          <w:rtl w:val="0"/>
+        </w:rPr>
+        <w:t xml:space="preserve"> | Washington, D.C 20002 | (215) 589 9327</w:t>
+      </w:r>
+    </w:p>
+    <w:p>
+      <w:pPr>
+        <w:spacing w:after="160" w:line="240" w:lineRule="auto"/>
+        <w:jc w:val="center"/>
+        <w:rPr>
+          <w:sz w:val="21"/>
+          <w:szCs w:val="21"/>
+        </w:rPr>
+      </w:pPr>
+      <w:hyperlink r:id="rId8">
+        <w:r>
+          <w:rPr>
+            <w:color w:val="1155cc"/>
+            <w:sz w:val="21"/>
+            <w:szCs w:val="21"/>
+            <w:u w:val="single"/>
+            <w:rtl w:val="0"/>
+          </w:rPr>
+          <w:t xml:space="preserve">github.com/ggamb</w:t>
+        </w:r>
+      </w:hyperlink>
+      <w:r>
+        <w:rPr>
+          <w:sz w:val="21"/>
+          <w:szCs w:val="21"/>
+          <w:rtl w:val="0"/>
+        </w:rPr>
+        <w:t xml:space="preserve"> </w:t>
+      </w:r>
+      <w:r>
+        <w:rPr>
+          <w:sz w:val="21"/>
+          <w:szCs w:val="21"/>
+          <w:rtl w:val="0"/>
+        </w:rPr>
+        <w:t xml:space="preserve">| </w:t>
+      </w:r>
+      <w:hyperlink r:id="rId9">
+        <w:r>
+          <w:rPr>
+            <w:color w:val="1155cc"/>
+            <w:sz w:val="21"/>
+            <w:szCs w:val="21"/>
+            <w:u w:val="single"/>
+            <w:rtl w:val="0"/>
+          </w:rPr>
+          <w:t xml:space="preserve">linkedin.com/in/ggambardella/</w:t>
+        </w:r>
+      </w:hyperlink>
+      <w:r>
+        <w:rPr>
+          <w:sz w:val="21"/>
+          <w:szCs w:val="21"/>
+          <w:rtl w:val="0"/>
+        </w:rPr>
+        <w:t xml:space="preserve"> | </w:t>
+      </w:r>
+      <w:hyperlink r:id="rId10">
+        <w:r>
+          <w:rPr>
+            <w:color w:val="1155cc"/>
+            <w:sz w:val="21"/>
+            <w:szCs w:val="21"/>
+            <w:u w:val="single"/>
+            <w:rtl w:val="0"/>
+          </w:rPr>
+          <w:t xml:space="preserve">github.com/ggamb/React-portfolio-ggamb</w:t>
         </w:r>
       </w:hyperlink>
       <w:r>
@@ -102,7 +154,7 @@
           <w:szCs w:val="21"/>
           <w:rtl w:val="0"/>
         </w:rPr>
-        <w:t xml:space="preserve">EDUCATION and CERTIFICATIONS</w:t>
+        <w:t xml:space="preserve">CERTIFICATES</w:t>
       </w:r>
     </w:p>
     <w:p>
@@ -126,7 +178,7 @@
         </w:rPr>
         <w:t xml:space="preserve">The University of Texas at Austin Coding Bootcamp</w:t>
         <w:tab/>
-        <w:t xml:space="preserve">January 2021 (Expected)</w:t>
+        <w:t xml:space="preserve">January 2021 </w:t>
       </w:r>
     </w:p>
     <w:p>
@@ -148,7 +200,7 @@
           <w:szCs w:val="21"/>
           <w:rtl w:val="0"/>
         </w:rPr>
-        <w:t xml:space="preserve">Certification</w:t>
+        <w:t xml:space="preserve">Certificate</w:t>
       </w:r>
     </w:p>
     <w:p>
@@ -174,194 +226,12 @@
           <w:szCs w:val="21"/>
           <w:rtl w:val="0"/>
         </w:rPr>
-        <w:t xml:space="preserve">Expected grade: A</w:t>
-      </w:r>
-      <w:r>
-        <w:rPr>
-          <w:rtl w:val="0"/>
-        </w:rPr>
-      </w:r>
-    </w:p>
-    <w:p>
-      <w:pPr>
-        <w:tabs>
-          <w:tab w:val="right" w:pos="10080"/>
-        </w:tabs>
-        <w:spacing w:after="0" w:line="240" w:lineRule="auto"/>
-        <w:rPr>
-          <w:b w:val="1"/>
-          <w:sz w:val="21"/>
-          <w:szCs w:val="21"/>
-        </w:rPr>
-      </w:pPr>
-      <w:r>
-        <w:rPr>
-          <w:rtl w:val="0"/>
-        </w:rPr>
-      </w:r>
-    </w:p>
-    <w:p>
-      <w:pPr>
-        <w:tabs>
-          <w:tab w:val="right" w:pos="10080"/>
-        </w:tabs>
-        <w:spacing w:after="0" w:line="240" w:lineRule="auto"/>
-        <w:rPr>
-          <w:b w:val="1"/>
-          <w:sz w:val="21"/>
-          <w:szCs w:val="21"/>
-        </w:rPr>
-      </w:pPr>
-      <w:r>
-        <w:rPr>
-          <w:b w:val="1"/>
-          <w:sz w:val="21"/>
-          <w:szCs w:val="21"/>
-          <w:rtl w:val="0"/>
-        </w:rPr>
-        <w:t xml:space="preserve">Certified Public Accountant </w:t>
-      </w:r>
-      <w:r>
-        <w:rPr>
-          <w:sz w:val="21"/>
-          <w:szCs w:val="21"/>
-          <w:rtl w:val="0"/>
-        </w:rPr>
-        <w:t xml:space="preserve">– District of Columbia</w:t>
-      </w:r>
-      <w:r>
-        <w:rPr>
-          <w:b w:val="1"/>
-          <w:sz w:val="21"/>
-          <w:szCs w:val="21"/>
-          <w:rtl w:val="0"/>
-        </w:rPr>
-        <w:tab/>
-        <w:t xml:space="preserve">April 2019</w:t>
-      </w:r>
-    </w:p>
-    <w:p>
-      <w:pPr>
-        <w:tabs>
-          <w:tab w:val="right" w:pos="10080"/>
-        </w:tabs>
-        <w:spacing w:after="0" w:line="240" w:lineRule="auto"/>
-        <w:rPr>
-          <w:b w:val="1"/>
-          <w:sz w:val="21"/>
-          <w:szCs w:val="21"/>
-        </w:rPr>
-      </w:pPr>
-      <w:r>
-        <w:rPr>
-          <w:rtl w:val="0"/>
-        </w:rPr>
-      </w:r>
-    </w:p>
-    <w:p>
-      <w:pPr>
-        <w:tabs>
-          <w:tab w:val="right" w:pos="10080"/>
-        </w:tabs>
-        <w:spacing w:after="0" w:line="240" w:lineRule="auto"/>
-        <w:rPr>
-          <w:sz w:val="21"/>
-          <w:szCs w:val="21"/>
-        </w:rPr>
-      </w:pPr>
-      <w:r>
-        <w:rPr>
-          <w:b w:val="1"/>
-          <w:sz w:val="21"/>
-          <w:szCs w:val="21"/>
-          <w:rtl w:val="0"/>
-        </w:rPr>
-        <w:t xml:space="preserve">The University of Texas at Austin, McCombs School of Business </w:t>
-      </w:r>
-      <w:r>
-        <w:rPr>
-          <w:sz w:val="21"/>
-          <w:szCs w:val="21"/>
-          <w:rtl w:val="0"/>
-        </w:rPr>
-        <w:t xml:space="preserve">– Austin, Texas</w:t>
-      </w:r>
-    </w:p>
-    <w:p>
-      <w:pPr>
-        <w:tabs>
-          <w:tab w:val="right" w:pos="10080"/>
-        </w:tabs>
-        <w:spacing w:after="0" w:line="240" w:lineRule="auto"/>
-        <w:rPr>
-          <w:b w:val="1"/>
-          <w:color w:val="ff0000"/>
-          <w:sz w:val="21"/>
-          <w:szCs w:val="21"/>
-        </w:rPr>
-      </w:pPr>
-      <w:r>
-        <w:rPr>
-          <w:b w:val="1"/>
-          <w:i w:val="1"/>
-          <w:sz w:val="21"/>
-          <w:szCs w:val="21"/>
-          <w:rtl w:val="0"/>
-        </w:rPr>
-        <w:t xml:space="preserve">Master in Professional Accounting</w:t>
-        <w:tab/>
-      </w:r>
-      <w:r>
-        <w:rPr>
-          <w:b w:val="1"/>
-          <w:sz w:val="21"/>
-          <w:szCs w:val="21"/>
-          <w:rtl w:val="0"/>
-        </w:rPr>
-        <w:t xml:space="preserve">May 2017</w:t>
-      </w:r>
-      <w:r>
-        <w:rPr>
-          <w:rtl w:val="0"/>
-        </w:rPr>
-      </w:r>
-    </w:p>
-    <w:p>
-      <w:pPr>
-        <w:tabs>
-          <w:tab w:val="right" w:pos="10080"/>
-        </w:tabs>
-        <w:spacing w:after="0" w:line="240" w:lineRule="auto"/>
-        <w:rPr>
-          <w:sz w:val="21"/>
-          <w:szCs w:val="21"/>
-        </w:rPr>
-      </w:pPr>
-      <w:r>
-        <w:rPr>
-          <w:i w:val="1"/>
-          <w:sz w:val="21"/>
-          <w:szCs w:val="21"/>
-          <w:rtl w:val="0"/>
-        </w:rPr>
-        <w:t xml:space="preserve">Bachelor of Business Administration</w:t>
-      </w:r>
-      <w:r>
-        <w:rPr>
-          <w:b w:val="1"/>
-          <w:sz w:val="21"/>
-          <w:szCs w:val="21"/>
-          <w:rtl w:val="0"/>
-        </w:rPr>
-        <w:tab/>
-      </w:r>
-      <w:r>
-        <w:rPr>
-          <w:sz w:val="21"/>
-          <w:szCs w:val="21"/>
-          <w:rtl w:val="0"/>
-        </w:rPr>
-        <w:t xml:space="preserve">December 2016</w:t>
+        <w:t xml:space="preserve">Grade: A-</w:t>
+      </w:r>
+      <w:r>
+        <w:rPr>
+          <w:rtl w:val="0"/>
+        </w:rPr>
       </w:r>
     </w:p>
     <w:p>
@@ -369,10 +239,6 @@
         <w:keepNext w:val="0"/>
         <w:keepLines w:val="0"/>
         <w:widowControl w:val="1"/>
-        <w:numPr>
-          <w:ilvl w:val="0"/>
-          <w:numId w:val="4"/>
-        </w:numPr>
         <w:pBdr>
           <w:top w:space="0" w:sz="0" w:val="nil"/>
           <w:left w:space="0" w:sz="0" w:val="nil"/>
@@ -385,53 +251,29 @@
           <w:tab w:val="right" w:pos="10080"/>
         </w:tabs>
         <w:spacing w:after="0" w:before="0" w:line="240" w:lineRule="auto"/>
-        <w:ind w:left="360" w:right="0" w:hanging="360"/>
+        <w:ind w:right="0"/>
         <w:jc w:val="left"/>
         <w:rPr>
-          <w:rFonts w:ascii="Calibri" w:cs="Calibri" w:eastAsia="Calibri" w:hAnsi="Calibri"/>
-          <w:b w:val="0"/>
-          <w:i w:val="0"/>
-          <w:smallCaps w:val="0"/>
-          <w:strike w:val="0"/>
-          <w:color w:val="000000"/>
-          <w:sz w:val="21"/>
-          <w:szCs w:val="21"/>
-          <w:u w:val="none"/>
-          <w:shd w:fill="auto" w:val="clear"/>
-          <w:vertAlign w:val="baseline"/>
-        </w:rPr>
-      </w:pPr>
-      <w:r>
-        <w:rPr>
-          <w:rFonts w:ascii="Calibri" w:cs="Calibri" w:eastAsia="Calibri" w:hAnsi="Calibri"/>
-          <w:b w:val="0"/>
-          <w:i w:val="0"/>
-          <w:smallCaps w:val="0"/>
-          <w:strike w:val="0"/>
-          <w:color w:val="000000"/>
-          <w:sz w:val="21"/>
-          <w:szCs w:val="21"/>
-          <w:u w:val="none"/>
-          <w:shd w:fill="auto" w:val="clear"/>
-          <w:vertAlign w:val="baseline"/>
-          <w:rtl w:val="0"/>
-        </w:rPr>
-        <w:t xml:space="preserve">Track: Financial Reporting &amp; Assurance</w:t>
+          <w:sz w:val="21"/>
+          <w:szCs w:val="21"/>
+        </w:rPr>
+      </w:pPr>
+      <w:r>
+        <w:rPr>
+          <w:rtl w:val="0"/>
+        </w:rPr>
       </w:r>
     </w:p>
     <w:p>
       <w:pPr>
         <w:keepNext w:val="0"/>
         <w:keepLines w:val="0"/>
+        <w:pageBreakBefore w:val="0"/>
         <w:widowControl w:val="1"/>
-        <w:numPr>
-          <w:ilvl w:val="0"/>
-          <w:numId w:val="4"/>
-        </w:numPr>
         <w:pBdr>
           <w:top w:space="0" w:sz="0" w:val="nil"/>
           <w:left w:space="0" w:sz="0" w:val="nil"/>
-          <w:bottom w:space="0" w:sz="0" w:val="nil"/>
+          <w:bottom w:color="000000" w:space="1" w:sz="4" w:val="single"/>
           <w:right w:space="0" w:sz="0" w:val="nil"/>
           <w:between w:space="0" w:sz="0" w:val="nil"/>
         </w:pBdr>
@@ -439,73 +281,57 @@
         <w:tabs>
           <w:tab w:val="right" w:pos="10080"/>
         </w:tabs>
-        <w:spacing w:after="0" w:before="0" w:line="240" w:lineRule="auto"/>
-        <w:ind w:left="360" w:right="0" w:hanging="360"/>
+        <w:spacing w:after="0" w:before="0" w:line="276" w:lineRule="auto"/>
+        <w:ind w:left="0" w:right="0" w:firstLine="0"/>
         <w:jc w:val="left"/>
         <w:rPr>
-          <w:rFonts w:ascii="Calibri" w:cs="Calibri" w:eastAsia="Calibri" w:hAnsi="Calibri"/>
-          <w:b w:val="0"/>
-          <w:i w:val="0"/>
-          <w:smallCaps w:val="0"/>
-          <w:strike w:val="0"/>
-          <w:color w:val="000000"/>
-          <w:sz w:val="21"/>
-          <w:szCs w:val="21"/>
-          <w:u w:val="none"/>
-          <w:shd w:fill="auto" w:val="clear"/>
-          <w:vertAlign w:val="baseline"/>
-        </w:rPr>
-      </w:pPr>
-      <w:r>
-        <w:rPr>
-          <w:rFonts w:ascii="Calibri" w:cs="Calibri" w:eastAsia="Calibri" w:hAnsi="Calibri"/>
-          <w:b w:val="0"/>
-          <w:i w:val="0"/>
-          <w:smallCaps w:val="0"/>
-          <w:strike w:val="0"/>
-          <w:color w:val="000000"/>
-          <w:sz w:val="21"/>
-          <w:szCs w:val="21"/>
-          <w:u w:val="none"/>
-          <w:shd w:fill="auto" w:val="clear"/>
-          <w:vertAlign w:val="baseline"/>
-          <w:rtl w:val="0"/>
-        </w:rPr>
-        <w:t xml:space="preserve">Undergraduate GPA: 3.67; Undergraduate Accounting: 3.51</w:t>
-      </w:r>
-      <w:r>
-        <w:rPr>
-          <w:sz w:val="21"/>
-          <w:szCs w:val="21"/>
-          <w:rtl w:val="0"/>
-        </w:rPr>
-        <w:t xml:space="preserve">; </w:t>
-      </w:r>
-      <w:r>
-        <w:rPr>
-          <w:rFonts w:ascii="Calibri" w:cs="Calibri" w:eastAsia="Calibri" w:hAnsi="Calibri"/>
-          <w:b w:val="0"/>
-          <w:i w:val="0"/>
-          <w:smallCaps w:val="0"/>
-          <w:strike w:val="0"/>
-          <w:color w:val="000000"/>
-          <w:sz w:val="21"/>
-          <w:szCs w:val="21"/>
-          <w:u w:val="none"/>
-          <w:shd w:fill="auto" w:val="clear"/>
-          <w:vertAlign w:val="baseline"/>
-          <w:rtl w:val="0"/>
-        </w:rPr>
-        <w:t xml:space="preserve">Graduate GPA: 3.52; Graduate Accounting: 3.41</w:t>
-      </w:r>
-    </w:p>
-    <w:p>
-      <w:pPr>
-        <w:tabs>
-          <w:tab w:val="right" w:pos="10080"/>
-        </w:tabs>
-        <w:spacing w:after="0" w:line="240" w:lineRule="auto"/>
-        <w:ind w:left="720" w:firstLine="0"/>
+          <w:sz w:val="21"/>
+          <w:szCs w:val="21"/>
+        </w:rPr>
+      </w:pPr>
+      <w:r>
+        <w:rPr>
+          <w:b w:val="1"/>
+          <w:sz w:val="21"/>
+          <w:szCs w:val="21"/>
+          <w:rtl w:val="0"/>
+        </w:rPr>
+        <w:t xml:space="preserve">SUMMARY</w:t>
+      </w:r>
+      <w:r>
+        <w:rPr>
+          <w:rtl w:val="0"/>
+        </w:rPr>
+      </w:r>
+    </w:p>
+    <w:p>
+      <w:pPr>
+        <w:tabs>
+          <w:tab w:val="right" w:pos="10080"/>
+        </w:tabs>
+        <w:spacing w:after="0" w:line="240" w:lineRule="auto"/>
+        <w:ind w:left="0" w:firstLine="0"/>
+        <w:rPr>
+          <w:sz w:val="21"/>
+          <w:szCs w:val="21"/>
+        </w:rPr>
+      </w:pPr>
+      <w:r>
+        <w:rPr>
+          <w:sz w:val="21"/>
+          <w:szCs w:val="21"/>
+          <w:rtl w:val="0"/>
+        </w:rPr>
+        <w:t xml:space="preserve">Full stack web developer with a Master in Professional Accounting. Trained at the University of Texas at Austin Coding Bootcamp where I graduated with a certificate and developed skills in React, JavaScript, HTML, CSS, SQL and noSQL databases (MongoDB, MySQL2), and much more. A voracious learner with a love for new technologies and developing mobile-first applications. Team-oriented individual with strengths in attention to detail, problem solving, and process improvement.</w:t>
+      </w:r>
+    </w:p>
+    <w:p>
+      <w:pPr>
+        <w:tabs>
+          <w:tab w:val="right" w:pos="10080"/>
+        </w:tabs>
+        <w:spacing w:after="0" w:line="240" w:lineRule="auto"/>
+        <w:ind w:left="0" w:firstLine="0"/>
         <w:rPr>
           <w:sz w:val="21"/>
           <w:szCs w:val="21"/>
@@ -550,7 +376,6 @@
         <w:spacing w:after="0" w:line="240" w:lineRule="auto"/>
         <w:ind w:left="0" w:firstLine="0"/>
         <w:rPr>
-          <w:b w:val="1"/>
           <w:sz w:val="21"/>
           <w:szCs w:val="21"/>
         </w:rPr>
@@ -564,24 +389,50 @@
           <w:szCs w:val="21"/>
           <w:rtl w:val="0"/>
         </w:rPr>
-        <w:t xml:space="preserve">React Portfolio (Deployed: </w:t>
-      </w:r>
-      <w:hyperlink r:id="rId8">
+        <w:t xml:space="preserve">Get Fed </w:t>
+      </w:r>
+      <w:r>
+        <w:rPr>
+          <w:sz w:val="21"/>
+          <w:szCs w:val="21"/>
+          <w:rtl w:val="0"/>
+        </w:rPr>
+        <w:t xml:space="preserve">(</w:t>
+      </w:r>
+      <w:hyperlink r:id="rId11">
         <w:r>
           <w:rPr>
-            <w:b w:val="1"/>
             <w:color w:val="1155cc"/>
             <w:sz w:val="21"/>
             <w:szCs w:val="21"/>
             <w:u w:val="single"/>
             <w:rtl w:val="0"/>
           </w:rPr>
-          <w:t xml:space="preserve">https://ggamb.github.io/React-portfolio-ggamb/</w:t>
+          <w:t xml:space="preserve">get-fed-project.herokuapp.com</w:t>
         </w:r>
       </w:hyperlink>
       <w:r>
         <w:rPr>
-          <w:b w:val="1"/>
+          <w:sz w:val="21"/>
+          <w:szCs w:val="21"/>
+          <w:rtl w:val="0"/>
+        </w:rPr>
+        <w:t xml:space="preserve">, </w:t>
+      </w:r>
+      <w:hyperlink r:id="rId12">
+        <w:r>
+          <w:rPr>
+            <w:color w:val="1155cc"/>
+            <w:sz w:val="21"/>
+            <w:szCs w:val="21"/>
+            <w:u w:val="single"/>
+            <w:rtl w:val="0"/>
+          </w:rPr>
+          <w:t xml:space="preserve">github.com/ggamb/Get-Fed</w:t>
+        </w:r>
+      </w:hyperlink>
+      <w:r>
+        <w:rPr>
           <w:sz w:val="21"/>
           <w:szCs w:val="21"/>
           <w:rtl w:val="0"/>
@@ -618,7 +469,7 @@
           <w:szCs w:val="21"/>
         </w:rPr>
       </w:pPr>
-      <w:bookmarkStart w:colFirst="0" w:colLast="0" w:name="_heading=h.1tenbbbyx39d" w:id="1"/>
+      <w:bookmarkStart w:colFirst="0" w:colLast="0" w:name="_heading=h.97o58298pdzr" w:id="1"/>
       <w:bookmarkEnd w:id="1"/>
       <w:r>
         <w:rPr>
@@ -626,7 +477,7 @@
           <w:szCs w:val="21"/>
           <w:rtl w:val="0"/>
         </w:rPr>
-        <w:t xml:space="preserve">Developed portfolio showcasing full-stack development work using React.js single page app</w:t>
+        <w:t xml:space="preserve">Collaborated with group members to develop a MERN Stack Uber Eats clone</w:t>
       </w:r>
     </w:p>
     <w:p>
@@ -659,7 +510,7 @@
           <w:u w:val="none"/>
         </w:rPr>
       </w:pPr>
-      <w:bookmarkStart w:colFirst="0" w:colLast="0" w:name="_heading=h.ky3hzx6ztit2" w:id="2"/>
+      <w:bookmarkStart w:colFirst="0" w:colLast="0" w:name="_heading=h.v7fdjbk8491z" w:id="2"/>
       <w:bookmarkEnd w:id="2"/>
       <w:r>
         <w:rPr>
@@ -667,7 +518,264 @@
           <w:szCs w:val="21"/>
           <w:rtl w:val="0"/>
         </w:rPr>
-        <w:t xml:space="preserve">Allows user to see information about me, contact me, and view my portfolio</w:t>
+        <w:t xml:space="preserve">Leveraged Documenu API to allow users to find local restaurants and their associated menus</w:t>
+      </w:r>
+    </w:p>
+    <w:p>
+      <w:pPr>
+        <w:keepNext w:val="0"/>
+        <w:keepLines w:val="0"/>
+        <w:pageBreakBefore w:val="0"/>
+        <w:widowControl w:val="1"/>
+        <w:numPr>
+          <w:ilvl w:val="0"/>
+          <w:numId w:val="2"/>
+        </w:numPr>
+        <w:pBdr>
+          <w:top w:space="0" w:sz="0" w:val="nil"/>
+          <w:left w:space="0" w:sz="0" w:val="nil"/>
+          <w:bottom w:space="0" w:sz="0" w:val="nil"/>
+          <w:right w:space="0" w:sz="0" w:val="nil"/>
+          <w:between w:space="0" w:sz="0" w:val="nil"/>
+        </w:pBdr>
+        <w:shd w:fill="auto" w:val="clear"/>
+        <w:tabs>
+          <w:tab w:val="right" w:pos="10080"/>
+        </w:tabs>
+        <w:spacing w:after="0" w:before="0" w:line="240" w:lineRule="auto"/>
+        <w:ind w:left="360" w:right="0" w:hanging="360"/>
+        <w:jc w:val="left"/>
+        <w:rPr>
+          <w:sz w:val="21"/>
+          <w:szCs w:val="21"/>
+          <w:u w:val="none"/>
+        </w:rPr>
+      </w:pPr>
+      <w:bookmarkStart w:colFirst="0" w:colLast="0" w:name="_heading=h.7jyrccnvyc0s" w:id="3"/>
+      <w:bookmarkEnd w:id="3"/>
+      <w:r>
+        <w:rPr>
+          <w:sz w:val="21"/>
+          <w:szCs w:val="21"/>
+          <w:rtl w:val="0"/>
+        </w:rPr>
+        <w:t xml:space="preserve">Created fully functional cart and checkout system using Stripe API and Context State API</w:t>
+      </w:r>
+    </w:p>
+    <w:p>
+      <w:pPr>
+        <w:numPr>
+          <w:ilvl w:val="0"/>
+          <w:numId w:val="2"/>
+        </w:numPr>
+        <w:tabs>
+          <w:tab w:val="right" w:pos="10080"/>
+        </w:tabs>
+        <w:spacing w:after="0" w:line="240" w:lineRule="auto"/>
+        <w:ind w:left="360"/>
+        <w:rPr>
+          <w:sz w:val="21"/>
+          <w:szCs w:val="21"/>
+        </w:rPr>
+      </w:pPr>
+      <w:bookmarkStart w:colFirst="0" w:colLast="0" w:name="_heading=h.g1fr9cqbxyvm" w:id="4"/>
+      <w:bookmarkEnd w:id="4"/>
+      <w:r>
+        <w:rPr>
+          <w:sz w:val="21"/>
+          <w:szCs w:val="21"/>
+          <w:rtl w:val="0"/>
+        </w:rPr>
+        <w:t xml:space="preserve">Deployed website on Heroku using MongoDB Atlas</w:t>
+      </w:r>
+    </w:p>
+    <w:p>
+      <w:pPr>
+        <w:tabs>
+          <w:tab w:val="right" w:pos="10080"/>
+        </w:tabs>
+        <w:spacing w:after="0" w:line="240" w:lineRule="auto"/>
+        <w:ind w:left="360" w:firstLine="0"/>
+        <w:rPr>
+          <w:sz w:val="21"/>
+          <w:szCs w:val="21"/>
+        </w:rPr>
+      </w:pPr>
+      <w:bookmarkStart w:colFirst="0" w:colLast="0" w:name="_heading=h.l84k6lx6dvfz" w:id="5"/>
+      <w:bookmarkEnd w:id="5"/>
+      <w:r>
+        <w:rPr>
+          <w:rtl w:val="0"/>
+        </w:rPr>
+      </w:r>
+    </w:p>
+    <w:p>
+      <w:pPr>
+        <w:tabs>
+          <w:tab w:val="right" w:pos="10080"/>
+        </w:tabs>
+        <w:spacing w:after="0" w:line="240" w:lineRule="auto"/>
+        <w:ind w:left="0" w:firstLine="0"/>
+        <w:rPr>
+          <w:sz w:val="21"/>
+          <w:szCs w:val="21"/>
+        </w:rPr>
+      </w:pPr>
+      <w:bookmarkStart w:colFirst="0" w:colLast="0" w:name="_heading=h.21o38ehbf4uf" w:id="6"/>
+      <w:bookmarkEnd w:id="6"/>
+      <w:r>
+        <w:rPr>
+          <w:b w:val="1"/>
+          <w:sz w:val="21"/>
+          <w:szCs w:val="21"/>
+          <w:rtl w:val="0"/>
+        </w:rPr>
+        <w:t xml:space="preserve">React Portfolio </w:t>
+      </w:r>
+      <w:r>
+        <w:rPr>
+          <w:sz w:val="21"/>
+          <w:szCs w:val="21"/>
+          <w:rtl w:val="0"/>
+        </w:rPr>
+        <w:t xml:space="preserve">(</w:t>
+      </w:r>
+      <w:hyperlink r:id="rId13">
+        <w:r>
+          <w:rPr>
+            <w:color w:val="1155cc"/>
+            <w:sz w:val="21"/>
+            <w:szCs w:val="21"/>
+            <w:u w:val="single"/>
+            <w:rtl w:val="0"/>
+          </w:rPr>
+          <w:t xml:space="preserve">ggamb.github.io/React-portfolio-ggamb/</w:t>
+        </w:r>
+      </w:hyperlink>
+      <w:r>
+        <w:rPr>
+          <w:sz w:val="21"/>
+          <w:szCs w:val="21"/>
+          <w:rtl w:val="0"/>
+        </w:rPr>
+        <w:t xml:space="preserve">, </w:t>
+      </w:r>
+      <w:hyperlink r:id="rId14">
+        <w:r>
+          <w:rPr>
+            <w:color w:val="1155cc"/>
+            <w:sz w:val="21"/>
+            <w:szCs w:val="21"/>
+            <w:u w:val="single"/>
+            <w:rtl w:val="0"/>
+          </w:rPr>
+          <w:t xml:space="preserve">github.com/ggamb/React-portfolio-ggamb</w:t>
+        </w:r>
+      </w:hyperlink>
+      <w:r>
+        <w:rPr>
+          <w:sz w:val="21"/>
+          <w:szCs w:val="21"/>
+          <w:rtl w:val="0"/>
+        </w:rPr>
+        <w:t xml:space="preserve">)</w:t>
+      </w:r>
+    </w:p>
+    <w:p>
+      <w:pPr>
+        <w:keepNext w:val="0"/>
+        <w:keepLines w:val="0"/>
+        <w:pageBreakBefore w:val="0"/>
+        <w:widowControl w:val="1"/>
+        <w:numPr>
+          <w:ilvl w:val="0"/>
+          <w:numId w:val="2"/>
+        </w:numPr>
+        <w:pBdr>
+          <w:top w:space="0" w:sz="0" w:val="nil"/>
+          <w:left w:space="0" w:sz="0" w:val="nil"/>
+          <w:bottom w:space="0" w:sz="0" w:val="nil"/>
+          <w:right w:space="0" w:sz="0" w:val="nil"/>
+          <w:between w:space="0" w:sz="0" w:val="nil"/>
+        </w:pBdr>
+        <w:shd w:fill="auto" w:val="clear"/>
+        <w:tabs>
+          <w:tab w:val="right" w:pos="10080"/>
+        </w:tabs>
+        <w:spacing w:after="0" w:before="0" w:line="240" w:lineRule="auto"/>
+        <w:ind w:left="360" w:right="0" w:hanging="360"/>
+        <w:jc w:val="left"/>
+        <w:rPr>
+          <w:sz w:val="21"/>
+          <w:szCs w:val="21"/>
+        </w:rPr>
+      </w:pPr>
+      <w:bookmarkStart w:colFirst="0" w:colLast="0" w:name="_heading=h.1tenbbbyx39d" w:id="7"/>
+      <w:bookmarkEnd w:id="7"/>
+      <w:r>
+        <w:rPr>
+          <w:sz w:val="21"/>
+          <w:szCs w:val="21"/>
+          <w:rtl w:val="0"/>
+        </w:rPr>
+        <w:t xml:space="preserve">Developed portfolio showcasing full-stack development work using React.js single page app</w:t>
+      </w:r>
+    </w:p>
+    <w:p>
+      <w:pPr>
+        <w:keepNext w:val="0"/>
+        <w:keepLines w:val="0"/>
+        <w:pageBreakBefore w:val="0"/>
+        <w:widowControl w:val="1"/>
+        <w:numPr>
+          <w:ilvl w:val="0"/>
+          <w:numId w:val="2"/>
+        </w:numPr>
+        <w:pBdr>
+          <w:top w:space="0" w:sz="0" w:val="nil"/>
+          <w:left w:space="0" w:sz="0" w:val="nil"/>
+          <w:bottom w:space="0" w:sz="0" w:val="nil"/>
+          <w:right w:space="0" w:sz="0" w:val="nil"/>
+          <w:between w:space="0" w:sz="0" w:val="nil"/>
+        </w:pBdr>
+        <w:shd w:fill="auto" w:val="clear"/>
+        <w:tabs>
+          <w:tab w:val="right" w:pos="10080"/>
+        </w:tabs>
+        <w:spacing w:after="0" w:before="0" w:line="240" w:lineRule="auto"/>
+        <w:ind w:left="360" w:right="0" w:hanging="360"/>
+        <w:jc w:val="left"/>
+        <w:rPr>
+          <w:sz w:val="21"/>
+          <w:szCs w:val="21"/>
+          <w:u w:val="none"/>
+        </w:rPr>
+      </w:pPr>
+      <w:bookmarkStart w:colFirst="0" w:colLast="0" w:name="_heading=h.ky3hzx6ztit2" w:id="8"/>
+      <w:bookmarkEnd w:id="8"/>
+      <w:r>
+        <w:rPr>
+          <w:sz w:val="21"/>
+          <w:szCs w:val="21"/>
+          <w:rtl w:val="0"/>
+        </w:rPr>
+        <w:t xml:space="preserve">Allows user to see information about me, contact me, </w:t>
+      </w:r>
+      <w:r>
+        <w:rPr>
+          <w:sz w:val="21"/>
+          <w:szCs w:val="21"/>
+          <w:rtl w:val="0"/>
+        </w:rPr>
+        <w:t xml:space="preserve">a</w:t>
+      </w:r>
+      <w:r>
+        <w:rPr>
+          <w:sz w:val="21"/>
+          <w:szCs w:val="21"/>
+          <w:rtl w:val="0"/>
+        </w:rPr>
+        <w:t xml:space="preserve">nd view my portfolio</w:t>
       </w:r>
     </w:p>
     <w:p>
@@ -695,8 +803,8 @@
           <w:szCs w:val="21"/>
         </w:rPr>
       </w:pPr>
-      <w:bookmarkStart w:colFirst="0" w:colLast="0" w:name="_heading=h.nm2k6af5gwwf" w:id="3"/>
-      <w:bookmarkEnd w:id="3"/>
+      <w:bookmarkStart w:colFirst="0" w:colLast="0" w:name="_heading=h.nm2k6af5gwwf" w:id="9"/>
+      <w:bookmarkEnd w:id="9"/>
       <w:r>
         <w:rPr>
           <w:rtl w:val="0"/>
@@ -711,38 +819,63 @@
         <w:spacing w:after="0" w:line="240" w:lineRule="auto"/>
         <w:ind w:left="0" w:firstLine="0"/>
         <w:rPr>
+          <w:sz w:val="21"/>
+          <w:szCs w:val="21"/>
+        </w:rPr>
+      </w:pPr>
+      <w:bookmarkStart w:colFirst="0" w:colLast="0" w:name="_heading=h.r2t17fmbse0r" w:id="10"/>
+      <w:bookmarkEnd w:id="10"/>
+      <w:r>
+        <w:rPr>
           <w:b w:val="1"/>
           <w:sz w:val="21"/>
           <w:szCs w:val="21"/>
-        </w:rPr>
-      </w:pPr>
-      <w:bookmarkStart w:colFirst="0" w:colLast="0" w:name="_heading=h.r2t17fmbse0r" w:id="4"/>
-      <w:bookmarkEnd w:id="4"/>
-      <w:r>
-        <w:rPr>
-          <w:b w:val="1"/>
-          <w:sz w:val="21"/>
-          <w:szCs w:val="21"/>
-          <w:rtl w:val="0"/>
-        </w:rPr>
-        <w:t xml:space="preserve">Beer Belly Developers (</w:t>
-      </w:r>
-      <w:hyperlink r:id="rId9">
+          <w:rtl w:val="0"/>
+        </w:rPr>
+        <w:t xml:space="preserve">Beer Belly Developers </w:t>
+      </w:r>
+      <w:r>
+        <w:rPr>
+          <w:sz w:val="21"/>
+          <w:szCs w:val="21"/>
+          <w:rtl w:val="0"/>
+        </w:rPr>
+        <w:t xml:space="preserve">(</w:t>
+      </w:r>
+      <w:hyperlink r:id="rId15">
         <w:r>
           <w:rPr>
-            <w:b w:val="1"/>
             <w:color w:val="1155cc"/>
             <w:sz w:val="21"/>
             <w:szCs w:val="21"/>
             <w:u w:val="single"/>
             <w:rtl w:val="0"/>
           </w:rPr>
-          <w:t xml:space="preserve">https://github.com/ggamb/Beer-belly-developers-project-2</w:t>
+          <w:t xml:space="preserve">beer-belly.herokuapp.com/</w:t>
         </w:r>
       </w:hyperlink>
       <w:r>
         <w:rPr>
-          <w:b w:val="1"/>
+          <w:sz w:val="21"/>
+          <w:szCs w:val="21"/>
+          <w:rtl w:val="0"/>
+        </w:rPr>
+        <w:t xml:space="preserve">, </w:t>
+      </w:r>
+      <w:hyperlink r:id="rId16">
+        <w:r>
+          <w:rPr>
+            <w:color w:val="1155cc"/>
+            <w:sz w:val="21"/>
+            <w:szCs w:val="21"/>
+            <w:u w:val="single"/>
+            <w:rtl w:val="0"/>
+          </w:rPr>
+          <w:t xml:space="preserve">github.com/ggamb/Beer-belly-developers</w:t>
+        </w:r>
+      </w:hyperlink>
+      <w:r>
+        <w:rPr>
           <w:sz w:val="21"/>
           <w:szCs w:val="21"/>
           <w:rtl w:val="0"/>
@@ -767,8 +900,8 @@
           <w:u w:val="none"/>
         </w:rPr>
       </w:pPr>
-      <w:bookmarkStart w:colFirst="0" w:colLast="0" w:name="_heading=h.xp62ocjrk75s" w:id="5"/>
-      <w:bookmarkEnd w:id="5"/>
+      <w:bookmarkStart w:colFirst="0" w:colLast="0" w:name="_heading=h.xp62ocjrk75s" w:id="11"/>
+      <w:bookmarkEnd w:id="11"/>
       <w:r>
         <w:rPr>
           <w:sz w:val="21"/>
@@ -795,8 +928,8 @@
           <w:u w:val="none"/>
         </w:rPr>
       </w:pPr>
-      <w:bookmarkStart w:colFirst="0" w:colLast="0" w:name="_heading=h.sgyik0whlhaj" w:id="6"/>
-      <w:bookmarkEnd w:id="6"/>
+      <w:bookmarkStart w:colFirst="0" w:colLast="0" w:name="_heading=h.sgyik0whlhaj" w:id="12"/>
+      <w:bookmarkEnd w:id="12"/>
       <w:r>
         <w:rPr>
           <w:sz w:val="21"/>
@@ -822,15 +955,15 @@
           <w:szCs w:val="21"/>
         </w:rPr>
       </w:pPr>
-      <w:bookmarkStart w:colFirst="0" w:colLast="0" w:name="_heading=h.xp62ocjrk75s" w:id="5"/>
-      <w:bookmarkEnd w:id="5"/>
-      <w:r>
-        <w:rPr>
-          <w:sz w:val="21"/>
-          <w:szCs w:val="21"/>
-          <w:rtl w:val="0"/>
-        </w:rPr>
-        <w:t xml:space="preserve">Created ability to create usernames, login, logout, and comment on favorite bars</w:t>
+      <w:bookmarkStart w:colFirst="0" w:colLast="0" w:name="_heading=h.xp62ocjrk75s" w:id="11"/>
+      <w:bookmarkEnd w:id="11"/>
+      <w:r>
+        <w:rPr>
+          <w:sz w:val="21"/>
+          <w:szCs w:val="21"/>
+          <w:rtl w:val="0"/>
+        </w:rPr>
+        <w:t xml:space="preserve">Created ability to create usernames, login, logout, and comment on favorite bar</w:t>
       </w:r>
     </w:p>
     <w:p>
@@ -849,35 +982,8 @@
           <w:szCs w:val="21"/>
         </w:rPr>
       </w:pPr>
-      <w:bookmarkStart w:colFirst="0" w:colLast="0" w:name="_heading=h.g1fr9cqbxyvm" w:id="7"/>
-      <w:bookmarkEnd w:id="7"/>
-      <w:r>
-        <w:rPr>
-          <w:sz w:val="21"/>
-          <w:szCs w:val="21"/>
-          <w:rtl w:val="0"/>
-        </w:rPr>
-        <w:t xml:space="preserve">Deployed website on Heroku using MongoDB Atlas</w:t>
-      </w:r>
-    </w:p>
-    <w:p>
-      <w:pPr>
-        <w:numPr>
-          <w:ilvl w:val="0"/>
-          <w:numId w:val="2"/>
-        </w:numPr>
-        <w:tabs>
-          <w:tab w:val="right" w:pos="10080"/>
-        </w:tabs>
-        <w:spacing w:after="0" w:line="240" w:lineRule="auto"/>
-        <w:ind w:left="360"/>
-        <w:rPr>
-          <w:sz w:val="21"/>
-          <w:szCs w:val="21"/>
-        </w:rPr>
-      </w:pPr>
-      <w:bookmarkStart w:colFirst="0" w:colLast="0" w:name="_heading=h.abkqqzqu033k" w:id="8"/>
-      <w:bookmarkEnd w:id="8"/>
+      <w:bookmarkStart w:colFirst="0" w:colLast="0" w:name="_heading=h.abkqqzqu033k" w:id="13"/>
+      <w:bookmarkEnd w:id="13"/>
       <w:r>
         <w:rPr>
           <w:sz w:val="21"/>
@@ -925,7 +1031,12 @@
           <w:szCs w:val="21"/>
           <w:rtl w:val="0"/>
         </w:rPr>
-        <w:t xml:space="preserve">PROFICIENT TECHNOLOGIES</w:t>
+        <w:t xml:space="preserve">TECHNICAL SKILLS</w:t>
+      </w:r>
+      <w:r>
+        <w:rPr>
+          <w:rtl w:val="0"/>
+        </w:rPr>
       </w:r>
     </w:p>
     <w:p>
@@ -1029,20 +1140,16 @@
         <w:rPr>
           <w:sz w:val="21"/>
           <w:szCs w:val="21"/>
-        </w:rPr>
-      </w:pPr>
-      <w:r>
-        <w:rPr>
-          <w:sz w:val="21"/>
-          <w:szCs w:val="21"/>
-          <w:rtl w:val="0"/>
-        </w:rPr>
-        <w:t xml:space="preserve">GraphQL</w:t>
-      </w:r>
-      <w:r>
-        <w:rPr>
-          <w:rtl w:val="0"/>
-        </w:rPr>
+          <w:u w:val="none"/>
+        </w:rPr>
+      </w:pPr>
+      <w:r>
+        <w:rPr>
+          <w:sz w:val="21"/>
+          <w:szCs w:val="21"/>
+          <w:rtl w:val="0"/>
+        </w:rPr>
+        <w:t xml:space="preserve">State (React Context API, Redux) </w:t>
       </w:r>
     </w:p>
     <w:p>
@@ -1076,7 +1183,12 @@
           <w:szCs w:val="21"/>
           <w:rtl w:val="0"/>
         </w:rPr>
-        <w:t xml:space="preserve">mySQL2</w:t>
+        <w:t xml:space="preserve">GraphQL</w:t>
+      </w:r>
+      <w:r>
+        <w:rPr>
+          <w:rtl w:val="0"/>
+        </w:rPr>
       </w:r>
     </w:p>
     <w:p>
@@ -1110,7 +1222,20 @@
           <w:szCs w:val="21"/>
           <w:rtl w:val="0"/>
         </w:rPr>
-        <w:t xml:space="preserve">IndexedDB</w:t>
+        <w:t xml:space="preserve">M</w:t>
+      </w:r>
+      <w:r>
+        <w:rPr>
+          <w:sz w:val="21"/>
+          <w:szCs w:val="21"/>
+          <w:rtl w:val="0"/>
+        </w:rPr>
+        <w:t xml:space="preserve">ySQL2</w:t>
+      </w:r>
+      <w:r>
+        <w:rPr>
+          <w:rtl w:val="0"/>
+        </w:rPr>
       </w:r>
     </w:p>
     <w:p>
@@ -1152,75 +1277,6 @@
         <w:keepNext w:val="0"/>
         <w:keepLines w:val="0"/>
         <w:widowControl w:val="1"/>
-        <w:numPr>
-          <w:ilvl w:val="0"/>
-          <w:numId w:val="3"/>
-        </w:numPr>
-        <w:pBdr>
-          <w:top w:space="0" w:sz="0" w:val="nil"/>
-          <w:left w:space="0" w:sz="0" w:val="nil"/>
-          <w:bottom w:space="0" w:sz="0" w:val="nil"/>
-          <w:right w:space="0" w:sz="0" w:val="nil"/>
-          <w:between w:space="0" w:sz="0" w:val="nil"/>
-        </w:pBdr>
-        <w:shd w:fill="auto" w:val="clear"/>
-        <w:spacing w:after="0" w:before="0" w:line="276" w:lineRule="auto"/>
-        <w:ind w:left="360" w:right="0" w:hanging="360"/>
-        <w:jc w:val="left"/>
-        <w:rPr>
-          <w:sz w:val="21"/>
-          <w:szCs w:val="21"/>
-        </w:rPr>
-      </w:pPr>
-      <w:r>
-        <w:rPr>
-          <w:sz w:val="21"/>
-          <w:szCs w:val="21"/>
-          <w:rtl w:val="0"/>
-        </w:rPr>
-        <w:t xml:space="preserve">Sequelize</w:t>
-      </w:r>
-    </w:p>
-    <w:p>
-      <w:pPr>
-        <w:keepNext w:val="0"/>
-        <w:keepLines w:val="0"/>
-        <w:widowControl w:val="1"/>
-        <w:numPr>
-          <w:ilvl w:val="0"/>
-          <w:numId w:val="3"/>
-        </w:numPr>
-        <w:pBdr>
-          <w:top w:space="0" w:sz="0" w:val="nil"/>
-          <w:left w:space="0" w:sz="0" w:val="nil"/>
-          <w:bottom w:space="0" w:sz="0" w:val="nil"/>
-          <w:right w:space="0" w:sz="0" w:val="nil"/>
-          <w:between w:space="0" w:sz="0" w:val="nil"/>
-        </w:pBdr>
-        <w:shd w:fill="auto" w:val="clear"/>
-        <w:spacing w:after="0" w:before="0" w:line="276" w:lineRule="auto"/>
-        <w:ind w:left="360" w:right="0" w:hanging="360"/>
-        <w:jc w:val="left"/>
-        <w:rPr>
-          <w:sz w:val="21"/>
-          <w:szCs w:val="21"/>
-          <w:u w:val="none"/>
-        </w:rPr>
-      </w:pPr>
-      <w:r>
-        <w:rPr>
-          <w:sz w:val="21"/>
-          <w:szCs w:val="21"/>
-          <w:rtl w:val="0"/>
-        </w:rPr>
-        <w:t xml:space="preserve">Progressive Web Applications (PWAs), webpack, service workers</w:t>
-      </w:r>
-    </w:p>
-    <w:p>
-      <w:pPr>
-        <w:keepNext w:val="0"/>
-        <w:keepLines w:val="0"/>
-        <w:widowControl w:val="1"/>
         <w:pBdr>
           <w:top w:space="0" w:sz="0" w:val="nil"/>
           <w:left w:space="0" w:sz="0" w:val="nil"/>
@@ -1282,7 +1338,7 @@
           <w:b w:val="1"/>
           <w:rtl w:val="0"/>
         </w:rPr>
-        <w:t xml:space="preserve">Government Accountability Office – </w:t>
+        <w:t xml:space="preserve">Government Accountability Office (GAO) – </w:t>
       </w:r>
       <w:r>
         <w:rPr>
@@ -1299,7 +1355,8 @@
         </w:tabs>
         <w:spacing w:after="0" w:line="240" w:lineRule="auto"/>
         <w:rPr>
-          <w:b w:val="1"/>
+          <w:sz w:val="21"/>
+          <w:szCs w:val="21"/>
         </w:rPr>
       </w:pPr>
       <w:r>
@@ -1308,7 +1365,7 @@
           <w:i w:val="1"/>
           <w:rtl w:val="0"/>
         </w:rPr>
-        <w:t xml:space="preserve">Senior Auditor</w:t>
+        <w:t xml:space="preserve">Senior Financial Auditor</w:t>
         <w:tab/>
       </w:r>
       <w:r>
@@ -1355,7 +1412,7 @@
           <w:szCs w:val="21"/>
           <w:rtl w:val="0"/>
         </w:rPr>
-        <w:t xml:space="preserve">Oversaw work of two employees for fiscal year (FY) 2021 audit of the Internal Revenue Service (IRS)</w:t>
+        <w:t xml:space="preserve">Served dozens of clients to improve financial performance generating millions of dollars in financial benefits</w:t>
       </w:r>
     </w:p>
     <w:p>
@@ -1370,17 +1427,18 @@
         <w:spacing w:after="0" w:line="240" w:lineRule="auto"/>
         <w:ind w:left="360"/>
         <w:rPr>
-          <w:sz w:val="21"/>
-          <w:szCs w:val="21"/>
-        </w:rPr>
-      </w:pPr>
-      <w:r>
-        <w:rPr>
-          <w:sz w:val="21"/>
-          <w:szCs w:val="21"/>
-          <w:rtl w:val="0"/>
-        </w:rPr>
-        <w:t xml:space="preserve">Conducted primary review of key audit workpapers including planning, testing and key summary documents</w:t>
+          <w:rFonts w:ascii="Calibri" w:cs="Calibri" w:eastAsia="Calibri" w:hAnsi="Calibri"/>
+          <w:sz w:val="21"/>
+          <w:szCs w:val="21"/>
+        </w:rPr>
+      </w:pPr>
+      <w:r>
+        <w:rPr>
+          <w:sz w:val="21"/>
+          <w:szCs w:val="21"/>
+          <w:rtl w:val="0"/>
+        </w:rPr>
+        <w:t xml:space="preserve">Oversaw work of two employees for fiscal year (FY) 2021 audit of the Internal Revenue Service (IRS)</w:t>
       </w:r>
     </w:p>
     <w:p>
@@ -1405,20 +1463,7 @@
           <w:szCs w:val="21"/>
           <w:rtl w:val="0"/>
         </w:rPr>
-        <w:t xml:space="preserve">Researched accounting standards, FAM, </w:t>
-      </w:r>
-      <w:r>
-        <w:rPr>
-          <w:sz w:val="21"/>
-          <w:szCs w:val="21"/>
-          <w:rtl w:val="0"/>
-        </w:rPr>
-        <w:t xml:space="preserve">Standards for Internal Control (Green Book)</w:t>
-      </w:r>
-      <w:r>
-        <w:rPr>
-          <w:rtl w:val="0"/>
-        </w:rPr>
+        <w:t xml:space="preserve">Conducted primary review of key audit workpapers including planning, testing and key summary documents</w:t>
       </w:r>
     </w:p>
     <w:p>
@@ -1433,18 +1478,30 @@
         <w:spacing w:after="0" w:line="240" w:lineRule="auto"/>
         <w:ind w:left="360"/>
         <w:rPr>
-          <w:rFonts w:ascii="Calibri" w:cs="Calibri" w:eastAsia="Calibri" w:hAnsi="Calibri"/>
-          <w:sz w:val="21"/>
-          <w:szCs w:val="21"/>
-        </w:rPr>
-      </w:pPr>
-      <w:r>
-        <w:rPr>
-          <w:sz w:val="21"/>
-          <w:szCs w:val="21"/>
-          <w:rtl w:val="0"/>
-        </w:rPr>
-        <w:t xml:space="preserve">Produced audit report related to Presidential certificated expenditures and their proper authorization </w:t>
+          <w:sz w:val="21"/>
+          <w:szCs w:val="21"/>
+        </w:rPr>
+      </w:pPr>
+      <w:r>
+        <w:rPr>
+          <w:sz w:val="21"/>
+          <w:szCs w:val="21"/>
+          <w:rtl w:val="0"/>
+        </w:rPr>
+        <w:t xml:space="preserve">Researched accounting standards, FAM, </w:t>
+      </w:r>
+      <w:r>
+        <w:rPr>
+          <w:sz w:val="21"/>
+          <w:szCs w:val="21"/>
+          <w:rtl w:val="0"/>
+        </w:rPr>
+        <w:t xml:space="preserve">Standards for Internal Control (Green Book)</w:t>
+      </w:r>
+      <w:r>
+        <w:rPr>
+          <w:rtl w:val="0"/>
+        </w:rPr>
       </w:r>
     </w:p>
     <w:p>
@@ -1470,7 +1527,7 @@
           <w:szCs w:val="21"/>
           <w:rtl w:val="0"/>
         </w:rPr>
-        <w:t xml:space="preserve">Contributed to new language in the Consolidated Financial Statements of the U.S. Government audit report</w:t>
+        <w:t xml:space="preserve">Produced audit report related to Presidential certificated expenditures and their proper authorization </w:t>
       </w:r>
     </w:p>
     <w:p>
@@ -1496,7 +1553,7 @@
           <w:szCs w:val="21"/>
           <w:rtl w:val="0"/>
         </w:rPr>
-        <w:t xml:space="preserve">Prepared planning workpapers on audit cycle with reported $12.7 trillion in collections</w:t>
+        <w:t xml:space="preserve">Contributed to new language in the Consolidated Financial Statements of the U.S. Government audit report</w:t>
       </w:r>
     </w:p>
     <w:p>
@@ -1522,14 +1579,224 @@
           <w:szCs w:val="21"/>
           <w:rtl w:val="0"/>
         </w:rPr>
-        <w:t xml:space="preserve">Completed planning, testing, and reporting phases for GAO audits since FY17</w:t>
+        <w:t xml:space="preserve">Prepared workpapers on audit cycle with reported $12.7 trillion in government collections</w:t>
+      </w:r>
+    </w:p>
+    <w:p>
+      <w:pPr>
+        <w:tabs>
+          <w:tab w:val="right" w:pos="10080"/>
+        </w:tabs>
+        <w:spacing w:after="0" w:line="240" w:lineRule="auto"/>
+        <w:rPr>
+          <w:sz w:val="21"/>
+          <w:szCs w:val="21"/>
+        </w:rPr>
+      </w:pPr>
+      <w:r>
+        <w:rPr>
+          <w:rtl w:val="0"/>
+        </w:rPr>
+      </w:r>
+    </w:p>
+    <w:p>
+      <w:pPr>
+        <w:pBdr>
+          <w:bottom w:color="000000" w:space="1" w:sz="4" w:val="single"/>
+        </w:pBdr>
+        <w:tabs>
+          <w:tab w:val="right" w:pos="10080"/>
+        </w:tabs>
+        <w:spacing w:after="0" w:lineRule="auto"/>
+        <w:rPr>
+          <w:sz w:val="21"/>
+          <w:szCs w:val="21"/>
+        </w:rPr>
+      </w:pPr>
+      <w:r>
+        <w:rPr>
+          <w:b w:val="1"/>
+          <w:sz w:val="21"/>
+          <w:szCs w:val="21"/>
+          <w:rtl w:val="0"/>
+        </w:rPr>
+        <w:t xml:space="preserve">EDUCATION</w:t>
+      </w:r>
+      <w:r>
+        <w:rPr>
+          <w:rtl w:val="0"/>
+        </w:rPr>
+      </w:r>
+    </w:p>
+    <w:p>
+      <w:pPr>
+        <w:tabs>
+          <w:tab w:val="right" w:pos="10080"/>
+        </w:tabs>
+        <w:spacing w:after="0" w:line="240" w:lineRule="auto"/>
+        <w:rPr>
+          <w:b w:val="1"/>
+          <w:sz w:val="21"/>
+          <w:szCs w:val="21"/>
+        </w:rPr>
+      </w:pPr>
+      <w:r>
+        <w:rPr>
+          <w:b w:val="1"/>
+          <w:sz w:val="21"/>
+          <w:szCs w:val="21"/>
+          <w:rtl w:val="0"/>
+        </w:rPr>
+        <w:t xml:space="preserve">Certified Public Accountant </w:t>
+      </w:r>
+      <w:r>
+        <w:rPr>
+          <w:sz w:val="21"/>
+          <w:szCs w:val="21"/>
+          <w:rtl w:val="0"/>
+        </w:rPr>
+        <w:t xml:space="preserve">– District of Columbia</w:t>
+      </w:r>
+      <w:r>
+        <w:rPr>
+          <w:b w:val="1"/>
+          <w:sz w:val="21"/>
+          <w:szCs w:val="21"/>
+          <w:rtl w:val="0"/>
+        </w:rPr>
+        <w:tab/>
+        <w:t xml:space="preserve">April 2019</w:t>
+      </w:r>
+    </w:p>
+    <w:p>
+      <w:pPr>
+        <w:tabs>
+          <w:tab w:val="right" w:pos="10080"/>
+        </w:tabs>
+        <w:spacing w:after="0" w:line="240" w:lineRule="auto"/>
+        <w:rPr>
+          <w:b w:val="1"/>
+          <w:sz w:val="21"/>
+          <w:szCs w:val="21"/>
+        </w:rPr>
+      </w:pPr>
+      <w:r>
+        <w:rPr>
+          <w:rtl w:val="0"/>
+        </w:rPr>
+      </w:r>
+    </w:p>
+    <w:p>
+      <w:pPr>
+        <w:tabs>
+          <w:tab w:val="right" w:pos="10080"/>
+        </w:tabs>
+        <w:spacing w:after="0" w:line="240" w:lineRule="auto"/>
+        <w:rPr>
+          <w:sz w:val="21"/>
+          <w:szCs w:val="21"/>
+        </w:rPr>
+      </w:pPr>
+      <w:r>
+        <w:rPr>
+          <w:b w:val="1"/>
+          <w:sz w:val="21"/>
+          <w:szCs w:val="21"/>
+          <w:rtl w:val="0"/>
+        </w:rPr>
+        <w:t xml:space="preserve">The University of Texas at Austin, McCombs School of Business </w:t>
+      </w:r>
+      <w:r>
+        <w:rPr>
+          <w:sz w:val="21"/>
+          <w:szCs w:val="21"/>
+          <w:rtl w:val="0"/>
+        </w:rPr>
+        <w:t xml:space="preserve">– Austin, Texas</w:t>
+      </w:r>
+    </w:p>
+    <w:p>
+      <w:pPr>
+        <w:tabs>
+          <w:tab w:val="right" w:pos="10080"/>
+        </w:tabs>
+        <w:spacing w:after="0" w:line="240" w:lineRule="auto"/>
+        <w:rPr>
+          <w:b w:val="1"/>
+          <w:color w:val="ff0000"/>
+          <w:sz w:val="21"/>
+          <w:szCs w:val="21"/>
+        </w:rPr>
+      </w:pPr>
+      <w:r>
+        <w:rPr>
+          <w:b w:val="1"/>
+          <w:i w:val="1"/>
+          <w:sz w:val="21"/>
+          <w:szCs w:val="21"/>
+          <w:rtl w:val="0"/>
+        </w:rPr>
+        <w:t xml:space="preserve">Master in Professional Accounting</w:t>
+        <w:tab/>
+      </w:r>
+      <w:r>
+        <w:rPr>
+          <w:b w:val="1"/>
+          <w:sz w:val="21"/>
+          <w:szCs w:val="21"/>
+          <w:rtl w:val="0"/>
+        </w:rPr>
+        <w:t xml:space="preserve">May 2017</w:t>
+      </w:r>
+      <w:r>
+        <w:rPr>
+          <w:rtl w:val="0"/>
+        </w:rPr>
+      </w:r>
+    </w:p>
+    <w:p>
+      <w:pPr>
+        <w:tabs>
+          <w:tab w:val="right" w:pos="10080"/>
+        </w:tabs>
+        <w:spacing w:after="0" w:line="240" w:lineRule="auto"/>
+        <w:rPr>
+          <w:sz w:val="21"/>
+          <w:szCs w:val="21"/>
+        </w:rPr>
+      </w:pPr>
+      <w:r>
+        <w:rPr>
+          <w:i w:val="1"/>
+          <w:sz w:val="21"/>
+          <w:szCs w:val="21"/>
+          <w:rtl w:val="0"/>
+        </w:rPr>
+        <w:t xml:space="preserve">Bachelor of Business Administration</w:t>
+      </w:r>
+      <w:r>
+        <w:rPr>
+          <w:b w:val="1"/>
+          <w:sz w:val="21"/>
+          <w:szCs w:val="21"/>
+          <w:rtl w:val="0"/>
+        </w:rPr>
+        <w:tab/>
+      </w:r>
+      <w:r>
+        <w:rPr>
+          <w:sz w:val="21"/>
+          <w:szCs w:val="21"/>
+          <w:rtl w:val="0"/>
+        </w:rPr>
+        <w:t xml:space="preserve">December 2016</w:t>
       </w:r>
     </w:p>
     <w:p>
       <w:pPr>
         <w:numPr>
           <w:ilvl w:val="0"/>
-          <w:numId w:val="1"/>
+          <w:numId w:val="4"/>
         </w:numPr>
         <w:tabs>
           <w:tab w:val="right" w:pos="10080"/>
@@ -1548,7 +1815,33 @@
           <w:szCs w:val="21"/>
           <w:rtl w:val="0"/>
         </w:rPr>
-        <w:t xml:space="preserve">Assisted in the issuance of matters for further consideration (MFCs) over internal control</w:t>
+        <w:t xml:space="preserve">Track: Financial Reporting &amp; Assurance</w:t>
+      </w:r>
+    </w:p>
+    <w:p>
+      <w:pPr>
+        <w:numPr>
+          <w:ilvl w:val="0"/>
+          <w:numId w:val="4"/>
+        </w:numPr>
+        <w:tabs>
+          <w:tab w:val="right" w:pos="10080"/>
+        </w:tabs>
+        <w:spacing w:after="0" w:line="240" w:lineRule="auto"/>
+        <w:ind w:left="360"/>
+        <w:rPr>
+          <w:rFonts w:ascii="Calibri" w:cs="Calibri" w:eastAsia="Calibri" w:hAnsi="Calibri"/>
+          <w:sz w:val="21"/>
+          <w:szCs w:val="21"/>
+        </w:rPr>
+      </w:pPr>
+      <w:r>
+        <w:rPr>
+          <w:sz w:val="21"/>
+          <w:szCs w:val="21"/>
+          <w:rtl w:val="0"/>
+        </w:rPr>
+        <w:t xml:space="preserve">Undergraduate GPA: 3.67; Undergraduate Accounting: 3.51; Graduate GPA: 3.52; Graduate Accounting: 3.41</w:t>
       </w:r>
       <w:r>
         <w:rPr>
@@ -2669,7 +2962,7 @@
 
 <file path=customXML/item1.xml><?xml version="1.0" encoding="utf-8"?>
 <go:gDocsCustomXmlDataStorage xmlns:go="http://customooxmlschemas.google.com/" xmlns:r="http://schemas.openxmlformats.org/officeDocument/2006/relationships">
-  <go:docsCustomData xmlns:go="http://customooxmlschemas.google.com/" roundtripDataSignature="AMtx7mhUYYQy3pmkxY7yQ5QHR8qinaIdWw==">AMUW2mVTLrS8iaSX6+NTg7EEZqatqwVUQ2hHP9zHGQjjpZQSIJN9+jQRm6QTBFP4jrypOZ3q73jFXvhLCQ+1A973MnBc4zb39PZdw0PWcwa7ftUZAf5DCrac9hGtt0Xo9g3yokI2/X12QWmJU3HANrT4NF2C0qsFRimDjmoNlwfN9FdmiY5uCPbhI6zcNXjZhSgUrcgNAUU+MlE7sBEZhWFoUrrkhDmGLzRbU534H+Nvecb/oKarWbJKeYtVgU1xrdrnevvmItkNrsRSSs8ON70SnSKk0zP/As3qEmn6UCs1XJnA4SHo8BYivR5OkMHBjyl/t4k03Uah</go:docsCustomData>
+  <go:docsCustomData xmlns:go="http://customooxmlschemas.google.com/" roundtripDataSignature="AMtx7mjAR7ujNvEaIS5aWNt27whdDPzzAg==">AMUW2mUC6pjTjpxqUfSrNqY9gg/5m0IbPXMsk7L3pJjL3c1lZNAvDoVAtNXhb7Intb6+n2Eri0mMmL7MizTglUFcsU3whYiv/40MHv6FDZT5k0Pz0ILQYGB+N859jZRVHg7aqG/k9nNkCwonqYXt9mDxXXUbTPRzKzaP2oDfId9AwdhltMg3a06G6LRYzApRjTnhiOE0lqED3/gMfPyRYutSzFFu8ULHfcjb333U1aAgP1+I4VLqHHMdHjE9Nm5UDCpfC+ATKZFvBU4sFc76T+AE1lXBov4yfx43YdmRJuEIILz5hUwVWg6AlqT2iirBUvOU1hfe+zg6vaALoIFEc5qxm0rUrk9fl5solScArDhKFFnro9Ggts0TW9cVKPTTdxE4vEeKsEFUNm0t66mtOAVQDF5b5kF2bVTtJdAOYJE2aYfUoanf5oM=</go:docsCustomData>
 </go:gDocsCustomXmlDataStorage>
 </file>
 

</xml_diff>